<commit_message>
added target users and criteria for what is considered a successful  device
</commit_message>
<xml_diff>
--- a/UI Documentation.docx
+++ b/UI Documentation.docx
@@ -395,11 +395,13 @@
           <w:pPr>
             <w:pStyle w:val="ListParagraph"/>
             <w:numPr>
-              <w:numId w:val="5"/>
+              <w:numId w:val="4"/>
             </w:numPr>
             <w:tabs>
               <w:tab w:val="num" w:pos="360"/>
+              <w:tab w:val="num" w:pos="720"/>
             </w:tabs>
+            <w:ind w:hanging="720"/>
           </w:pPr>
         </w:pPrChange>
       </w:pPr>
@@ -518,11 +520,13 @@
           <w:pPr>
             <w:pStyle w:val="ListParagraph"/>
             <w:numPr>
-              <w:numId w:val="5"/>
+              <w:numId w:val="4"/>
             </w:numPr>
             <w:tabs>
               <w:tab w:val="num" w:pos="360"/>
+              <w:tab w:val="num" w:pos="720"/>
             </w:tabs>
+            <w:ind w:hanging="720"/>
           </w:pPr>
         </w:pPrChange>
       </w:pPr>
@@ -637,6 +641,435 @@
         <w:t xml:space="preserve"> </w:t>
       </w:r>
     </w:p>
+    <w:p>
+      <w:pPr>
+        <w:pStyle w:val="ListParagraph"/>
+        <w:rPr>
+          <w:lang w:val="en-US"/>
+        </w:rPr>
+      </w:pPr>
+    </w:p>
+    <w:p>
+      <w:pPr>
+        <w:rPr>
+          <w:b/>
+          <w:bCs/>
+          <w:sz w:val="24"/>
+          <w:szCs w:val="24"/>
+          <w:lang w:val="en-US"/>
+        </w:rPr>
+      </w:pPr>
+    </w:p>
+    <w:p>
+      <w:pPr>
+        <w:rPr>
+          <w:b/>
+          <w:bCs/>
+          <w:u w:val="single"/>
+          <w:lang w:val="en-US"/>
+        </w:rPr>
+      </w:pPr>
+      <w:r>
+        <w:rPr>
+          <w:b/>
+          <w:bCs/>
+          <w:sz w:val="24"/>
+          <w:szCs w:val="24"/>
+          <w:lang w:val="en-US"/>
+          <w:rPrChange w:id="6" w:author="Kevas Hans" w:date="2023-10-29T16:43:00Z">
+            <w:rPr>
+              <w:u w:val="single"/>
+              <w:lang w:val="en-US"/>
+            </w:rPr>
+          </w:rPrChange>
+        </w:rPr>
+        <w:lastRenderedPageBreak/>
+        <w:t>T</w:t>
+      </w:r>
+      <w:r>
+        <w:rPr>
+          <w:b/>
+          <w:bCs/>
+          <w:sz w:val="24"/>
+          <w:szCs w:val="24"/>
+          <w:lang w:val="en-US"/>
+          <w:rPrChange w:id="7" w:author="Kevas Hans" w:date="2023-10-29T16:43:00Z">
+            <w:rPr>
+              <w:b/>
+              <w:bCs/>
+              <w:sz w:val="48"/>
+              <w:szCs w:val="48"/>
+              <w:lang w:val="en-US"/>
+            </w:rPr>
+          </w:rPrChange>
+        </w:rPr>
+        <w:t>ar</w:t>
+      </w:r>
+      <w:r>
+        <w:rPr>
+          <w:b/>
+          <w:bCs/>
+          <w:sz w:val="24"/>
+          <w:szCs w:val="24"/>
+          <w:lang w:val="en-US"/>
+          <w:rPrChange w:id="8" w:author="Kevas Hans" w:date="2023-10-29T16:43:00Z">
+            <w:rPr>
+              <w:u w:val="single"/>
+              <w:lang w:val="en-US"/>
+            </w:rPr>
+          </w:rPrChange>
+        </w:rPr>
+        <w:t>get Users</w:t>
+      </w:r>
+      <w:r>
+        <w:rPr>
+          <w:b/>
+          <w:bCs/>
+          <w:u w:val="single"/>
+          <w:lang w:val="en-US"/>
+          <w:rPrChange w:id="9" w:author="Kevas Hans" w:date="2023-10-29T16:43:00Z">
+            <w:rPr>
+              <w:u w:val="single"/>
+              <w:lang w:val="en-US"/>
+            </w:rPr>
+          </w:rPrChange>
+        </w:rPr>
+        <w:t>:</w:t>
+      </w:r>
+    </w:p>
+    <w:p>
+      <w:pPr>
+        <w:pStyle w:val="ListParagraph"/>
+        <w:numPr>
+          <w:ilvl w:val="0"/>
+          <w:numId w:val="5"/>
+        </w:numPr>
+        <w:rPr>
+          <w:lang w:val="en-US"/>
+          <w:rPrChange w:id="10" w:author="Kevas Hans" w:date="2023-10-29T16:46:00Z">
+            <w:rPr>
+              <w:b/>
+              <w:bCs/>
+              <w:u w:val="single"/>
+              <w:lang w:val="en-US"/>
+            </w:rPr>
+          </w:rPrChange>
+        </w:rPr>
+      </w:pPr>
+      <w:r>
+        <w:rPr>
+          <w:lang w:val="en-US"/>
+          <w:rPrChange w:id="11" w:author="Kevas Hans" w:date="2023-10-29T16:46:00Z">
+            <w:rPr>
+              <w:b/>
+              <w:bCs/>
+              <w:u w:val="single"/>
+              <w:lang w:val="en-US"/>
+            </w:rPr>
+          </w:rPrChange>
+        </w:rPr>
+        <w:t xml:space="preserve">Experienced Players </w:t>
+      </w:r>
+    </w:p>
+    <w:p>
+      <w:pPr>
+        <w:pStyle w:val="ListParagraph"/>
+        <w:numPr>
+          <w:ilvl w:val="0"/>
+          <w:numId w:val="5"/>
+        </w:numPr>
+        <w:rPr>
+          <w:lang w:val="en-US"/>
+          <w:rPrChange w:id="12" w:author="Kevas Hans" w:date="2023-10-29T16:46:00Z">
+            <w:rPr>
+              <w:b/>
+              <w:bCs/>
+              <w:u w:val="single"/>
+              <w:lang w:val="en-US"/>
+            </w:rPr>
+          </w:rPrChange>
+        </w:rPr>
+      </w:pPr>
+      <w:r>
+        <w:rPr>
+          <w:lang w:val="en-US"/>
+          <w:rPrChange w:id="13" w:author="Kevas Hans" w:date="2023-10-29T16:46:00Z">
+            <w:rPr>
+              <w:b/>
+              <w:bCs/>
+              <w:u w:val="single"/>
+              <w:lang w:val="en-US"/>
+            </w:rPr>
+          </w:rPrChange>
+        </w:rPr>
+        <w:t>New Players</w:t>
+      </w:r>
+    </w:p>
+    <w:p>
+      <w:pPr>
+        <w:pStyle w:val="ListParagraph"/>
+        <w:numPr>
+          <w:ilvl w:val="0"/>
+          <w:numId w:val="5"/>
+        </w:numPr>
+        <w:rPr>
+          <w:lang w:val="en-US"/>
+          <w:rPrChange w:id="14" w:author="Kevas Hans" w:date="2023-10-29T16:46:00Z">
+            <w:rPr>
+              <w:b/>
+              <w:bCs/>
+              <w:u w:val="single"/>
+              <w:lang w:val="en-US"/>
+            </w:rPr>
+          </w:rPrChange>
+        </w:rPr>
+      </w:pPr>
+      <w:r>
+        <w:rPr>
+          <w:lang w:val="en-US"/>
+          <w:rPrChange w:id="15" w:author="Kevas Hans" w:date="2023-10-29T16:46:00Z">
+            <w:rPr>
+              <w:b/>
+              <w:bCs/>
+              <w:u w:val="single"/>
+              <w:lang w:val="en-US"/>
+            </w:rPr>
+          </w:rPrChange>
+        </w:rPr>
+        <w:t>Player with visual impairments</w:t>
+      </w:r>
+    </w:p>
+    <w:p>
+      <w:pPr>
+        <w:rPr>
+          <w:lang w:val="en-US"/>
+        </w:rPr>
+      </w:pPr>
+      <w:r>
+        <w:rPr>
+          <w:b/>
+          <w:bCs/>
+          <w:lang w:val="en-US"/>
+          <w:rPrChange w:id="16" w:author="Kevas Hans" w:date="2023-10-29T16:52:00Z">
+            <w:rPr>
+              <w:b/>
+              <w:bCs/>
+              <w:u w:val="single"/>
+              <w:lang w:val="en-US"/>
+            </w:rPr>
+          </w:rPrChange>
+        </w:rPr>
+        <w:t>The expe</w:t>
+      </w:r>
+      <w:r>
+        <w:rPr>
+          <w:b/>
+          <w:bCs/>
+          <w:lang w:val="en-US"/>
+          <w:rPrChange w:id="17" w:author="Kevas Hans" w:date="2023-10-29T16:52:00Z">
+            <w:rPr>
+              <w:lang w:val="en-US"/>
+            </w:rPr>
+          </w:rPrChange>
+        </w:rPr>
+        <w:t>rienced players</w:t>
+      </w:r>
+      <w:r>
+        <w:rPr>
+          <w:lang w:val="en-US"/>
+        </w:rPr>
+        <w:t xml:space="preserve"> would want insights into their level of performance by analyzing the stats provided in the application.  Some players who are competitive might also want a tactical advantage by using the scope. </w:t>
+      </w:r>
+    </w:p>
+    <w:p>
+      <w:pPr>
+        <w:rPr>
+          <w:lang w:val="en-US"/>
+        </w:rPr>
+      </w:pPr>
+      <w:r>
+        <w:rPr>
+          <w:b/>
+          <w:bCs/>
+          <w:lang w:val="en-US"/>
+          <w:rPrChange w:id="18" w:author="Kevas Hans" w:date="2023-10-29T17:27:00Z">
+            <w:rPr>
+              <w:lang w:val="en-US"/>
+            </w:rPr>
+          </w:rPrChange>
+        </w:rPr>
+        <w:t xml:space="preserve">The new players </w:t>
+      </w:r>
+      <w:r>
+        <w:rPr>
+          <w:lang w:val="en-US"/>
+        </w:rPr>
+        <w:t>who are interested in the product would most likely want to improve or an easier experience in airsoft, if they are looking to improve, our statistics tracking will help them gain insights into their level of performance and if they are looking for an easier experience our scope will help them gain an advantage</w:t>
+      </w:r>
+    </w:p>
+    <w:p>
+      <w:pPr>
+        <w:rPr>
+          <w:lang w:val="en-US"/>
+        </w:rPr>
+      </w:pPr>
+      <w:r>
+        <w:rPr>
+          <w:b/>
+          <w:bCs/>
+          <w:lang w:val="en-US"/>
+          <w:rPrChange w:id="19" w:author="Kevas Hans" w:date="2023-10-29T17:30:00Z">
+            <w:rPr>
+              <w:lang w:val="en-US"/>
+            </w:rPr>
+          </w:rPrChange>
+        </w:rPr>
+        <w:t>The player with visual impairments</w:t>
+      </w:r>
+      <w:r>
+        <w:rPr>
+          <w:lang w:val="en-US"/>
+        </w:rPr>
+        <w:t xml:space="preserve"> would want an equalizer allowing them to play and compete in a fair setting.</w:t>
+      </w:r>
+    </w:p>
+    <w:p>
+      <w:pPr>
+        <w:rPr>
+          <w:b/>
+          <w:bCs/>
+          <w:sz w:val="24"/>
+          <w:szCs w:val="24"/>
+          <w:lang w:val="en-US"/>
+        </w:rPr>
+      </w:pPr>
+      <w:r>
+        <w:rPr>
+          <w:b/>
+          <w:bCs/>
+          <w:sz w:val="24"/>
+          <w:szCs w:val="24"/>
+          <w:lang w:val="en-US"/>
+        </w:rPr>
+        <w:t>What makes product considered successful:</w:t>
+      </w:r>
+    </w:p>
+    <w:p>
+      <w:pPr>
+        <w:pStyle w:val="ListParagraph"/>
+        <w:numPr>
+          <w:ilvl w:val="0"/>
+          <w:numId w:val="6"/>
+        </w:numPr>
+        <w:rPr>
+          <w:b/>
+          <w:bCs/>
+          <w:lang w:val="en-US"/>
+        </w:rPr>
+      </w:pPr>
+      <w:r>
+        <w:rPr>
+          <w:lang w:val="en-US"/>
+        </w:rPr>
+        <w:t>Scope’s sensors and camera image processing has less than one minute delay</w:t>
+      </w:r>
+    </w:p>
+    <w:p>
+      <w:pPr>
+        <w:pStyle w:val="ListParagraph"/>
+        <w:numPr>
+          <w:ilvl w:val="0"/>
+          <w:numId w:val="6"/>
+        </w:numPr>
+        <w:rPr>
+          <w:b/>
+          <w:bCs/>
+          <w:lang w:val="en-US"/>
+        </w:rPr>
+      </w:pPr>
+      <w:r>
+        <w:rPr>
+          <w:lang w:val="en-US"/>
+        </w:rPr>
+        <w:t>Scope is able to accurately track statistics</w:t>
+      </w:r>
+    </w:p>
+    <w:p>
+      <w:pPr>
+        <w:pStyle w:val="ListParagraph"/>
+        <w:numPr>
+          <w:ilvl w:val="0"/>
+          <w:numId w:val="6"/>
+        </w:numPr>
+        <w:rPr>
+          <w:b/>
+          <w:bCs/>
+          <w:lang w:val="en-US"/>
+        </w:rPr>
+      </w:pPr>
+      <w:r>
+        <w:rPr>
+          <w:lang w:val="en-US"/>
+        </w:rPr>
+        <w:t>Scope is able to act as an assisting tool, not useless and not too much that it acts as a cheating tool</w:t>
+      </w:r>
+    </w:p>
+    <w:p>
+      <w:pPr>
+        <w:pStyle w:val="ListParagraph"/>
+        <w:numPr>
+          <w:ilvl w:val="0"/>
+          <w:numId w:val="6"/>
+        </w:numPr>
+        <w:rPr>
+          <w:lang w:val="en-US"/>
+        </w:rPr>
+      </w:pPr>
+      <w:r>
+        <w:rPr>
+          <w:lang w:val="en-US"/>
+        </w:rPr>
+        <w:t>Companion app is able to clear</w:t>
+      </w:r>
+      <w:r>
+        <w:rPr>
+          <w:lang w:val="en-US"/>
+        </w:rPr>
+        <w:t>ly present information in a way understandable by most user</w:t>
+      </w:r>
+    </w:p>
+    <w:p>
+      <w:pPr>
+        <w:pStyle w:val="ListParagraph"/>
+        <w:numPr>
+          <w:ilvl w:val="0"/>
+          <w:numId w:val="6"/>
+        </w:numPr>
+        <w:rPr>
+          <w:lang w:val="en-US"/>
+          <w:rPrChange w:id="20" w:author="Kevas Hans" w:date="2023-10-29T16:46:00Z">
+            <w:rPr>
+              <w:u w:val="single"/>
+              <w:lang w:val="en-US"/>
+            </w:rPr>
+          </w:rPrChange>
+        </w:rPr>
+      </w:pPr>
+      <w:r>
+        <w:rPr>
+          <w:lang w:val="en-US"/>
+        </w:rPr>
+        <w:t>Companion app is able to have a stable connection with the scope</w:t>
+      </w:r>
+    </w:p>
+    <w:p>
+      <w:pPr>
+        <w:pStyle w:val="ListParagraph"/>
+        <w:rPr>
+          <w:lang w:val="en-US"/>
+        </w:rPr>
+      </w:pPr>
+    </w:p>
     <w:sectPr>
       <w:pgSz w:w="11906" w:h="16838"/>
       <w:pgMar w:top="1440" w:right="1440" w:bottom="1440" w:left="1440" w:header="708" w:footer="708" w:gutter="0"/>
@@ -876,9 +1309,348 @@
     </w:lvl>
   </w:abstractNum>
   <w:abstractNum w:abstractNumId="2" w15:restartNumberingAfterBreak="0">
+    <w:nsid w:val="2B2C672F"/>
+    <w:multiLevelType w:val="hybridMultilevel"/>
+    <w:tmpl w:val="958C8A00"/>
+    <w:lvl w:ilvl="0" w:tplc="18090001">
+      <w:start w:val="1"/>
+      <w:numFmt w:val="bullet"/>
+      <w:lvlText w:val=""/>
+      <w:lvlJc w:val="left"/>
+      <w:pPr>
+        <w:ind w:left="720" w:hanging="360"/>
+      </w:pPr>
+      <w:rPr>
+        <w:rFonts w:ascii="Symbol" w:hAnsi="Symbol" w:hint="default"/>
+      </w:rPr>
+    </w:lvl>
+    <w:lvl w:ilvl="1" w:tplc="18090003" w:tentative="1">
+      <w:start w:val="1"/>
+      <w:numFmt w:val="bullet"/>
+      <w:lvlText w:val="o"/>
+      <w:lvlJc w:val="left"/>
+      <w:pPr>
+        <w:ind w:left="1440" w:hanging="360"/>
+      </w:pPr>
+      <w:rPr>
+        <w:rFonts w:ascii="Courier New" w:hAnsi="Courier New" w:cs="Courier New" w:hint="default"/>
+      </w:rPr>
+    </w:lvl>
+    <w:lvl w:ilvl="2" w:tplc="18090005" w:tentative="1">
+      <w:start w:val="1"/>
+      <w:numFmt w:val="bullet"/>
+      <w:lvlText w:val=""/>
+      <w:lvlJc w:val="left"/>
+      <w:pPr>
+        <w:ind w:left="2160" w:hanging="360"/>
+      </w:pPr>
+      <w:rPr>
+        <w:rFonts w:ascii="Wingdings" w:hAnsi="Wingdings" w:hint="default"/>
+      </w:rPr>
+    </w:lvl>
+    <w:lvl w:ilvl="3" w:tplc="18090001" w:tentative="1">
+      <w:start w:val="1"/>
+      <w:numFmt w:val="bullet"/>
+      <w:lvlText w:val=""/>
+      <w:lvlJc w:val="left"/>
+      <w:pPr>
+        <w:ind w:left="2880" w:hanging="360"/>
+      </w:pPr>
+      <w:rPr>
+        <w:rFonts w:ascii="Symbol" w:hAnsi="Symbol" w:hint="default"/>
+      </w:rPr>
+    </w:lvl>
+    <w:lvl w:ilvl="4" w:tplc="18090003" w:tentative="1">
+      <w:start w:val="1"/>
+      <w:numFmt w:val="bullet"/>
+      <w:lvlText w:val="o"/>
+      <w:lvlJc w:val="left"/>
+      <w:pPr>
+        <w:ind w:left="3600" w:hanging="360"/>
+      </w:pPr>
+      <w:rPr>
+        <w:rFonts w:ascii="Courier New" w:hAnsi="Courier New" w:cs="Courier New" w:hint="default"/>
+      </w:rPr>
+    </w:lvl>
+    <w:lvl w:ilvl="5" w:tplc="18090005" w:tentative="1">
+      <w:start w:val="1"/>
+      <w:numFmt w:val="bullet"/>
+      <w:lvlText w:val=""/>
+      <w:lvlJc w:val="left"/>
+      <w:pPr>
+        <w:ind w:left="4320" w:hanging="360"/>
+      </w:pPr>
+      <w:rPr>
+        <w:rFonts w:ascii="Wingdings" w:hAnsi="Wingdings" w:hint="default"/>
+      </w:rPr>
+    </w:lvl>
+    <w:lvl w:ilvl="6" w:tplc="18090001" w:tentative="1">
+      <w:start w:val="1"/>
+      <w:numFmt w:val="bullet"/>
+      <w:lvlText w:val=""/>
+      <w:lvlJc w:val="left"/>
+      <w:pPr>
+        <w:ind w:left="5040" w:hanging="360"/>
+      </w:pPr>
+      <w:rPr>
+        <w:rFonts w:ascii="Symbol" w:hAnsi="Symbol" w:hint="default"/>
+      </w:rPr>
+    </w:lvl>
+    <w:lvl w:ilvl="7" w:tplc="18090003" w:tentative="1">
+      <w:start w:val="1"/>
+      <w:numFmt w:val="bullet"/>
+      <w:lvlText w:val="o"/>
+      <w:lvlJc w:val="left"/>
+      <w:pPr>
+        <w:ind w:left="5760" w:hanging="360"/>
+      </w:pPr>
+      <w:rPr>
+        <w:rFonts w:ascii="Courier New" w:hAnsi="Courier New" w:cs="Courier New" w:hint="default"/>
+      </w:rPr>
+    </w:lvl>
+    <w:lvl w:ilvl="8" w:tplc="18090005" w:tentative="1">
+      <w:start w:val="1"/>
+      <w:numFmt w:val="bullet"/>
+      <w:lvlText w:val=""/>
+      <w:lvlJc w:val="left"/>
+      <w:pPr>
+        <w:ind w:left="6480" w:hanging="360"/>
+      </w:pPr>
+      <w:rPr>
+        <w:rFonts w:ascii="Wingdings" w:hAnsi="Wingdings" w:hint="default"/>
+      </w:rPr>
+    </w:lvl>
+  </w:abstractNum>
+  <w:abstractNum w:abstractNumId="3" w15:restartNumberingAfterBreak="0">
     <w:nsid w:val="4E30553B"/>
     <w:multiLevelType w:val="hybridMultilevel"/>
     <w:tmpl w:val="D1E4CEEE"/>
+    <w:lvl w:ilvl="0" w:tplc="18090001">
+      <w:start w:val="1"/>
+      <w:numFmt w:val="bullet"/>
+      <w:lvlText w:val=""/>
+      <w:lvlJc w:val="left"/>
+      <w:pPr>
+        <w:ind w:left="720" w:hanging="360"/>
+      </w:pPr>
+      <w:rPr>
+        <w:rFonts w:ascii="Symbol" w:hAnsi="Symbol" w:hint="default"/>
+      </w:rPr>
+    </w:lvl>
+    <w:lvl w:ilvl="1" w:tplc="18090003" w:tentative="1">
+      <w:start w:val="1"/>
+      <w:numFmt w:val="bullet"/>
+      <w:lvlText w:val="o"/>
+      <w:lvlJc w:val="left"/>
+      <w:pPr>
+        <w:ind w:left="1440" w:hanging="360"/>
+      </w:pPr>
+      <w:rPr>
+        <w:rFonts w:ascii="Courier New" w:hAnsi="Courier New" w:cs="Courier New" w:hint="default"/>
+      </w:rPr>
+    </w:lvl>
+    <w:lvl w:ilvl="2" w:tplc="18090005" w:tentative="1">
+      <w:start w:val="1"/>
+      <w:numFmt w:val="bullet"/>
+      <w:lvlText w:val=""/>
+      <w:lvlJc w:val="left"/>
+      <w:pPr>
+        <w:ind w:left="2160" w:hanging="360"/>
+      </w:pPr>
+      <w:rPr>
+        <w:rFonts w:ascii="Wingdings" w:hAnsi="Wingdings" w:hint="default"/>
+      </w:rPr>
+    </w:lvl>
+    <w:lvl w:ilvl="3" w:tplc="18090001" w:tentative="1">
+      <w:start w:val="1"/>
+      <w:numFmt w:val="bullet"/>
+      <w:lvlText w:val=""/>
+      <w:lvlJc w:val="left"/>
+      <w:pPr>
+        <w:ind w:left="2880" w:hanging="360"/>
+      </w:pPr>
+      <w:rPr>
+        <w:rFonts w:ascii="Symbol" w:hAnsi="Symbol" w:hint="default"/>
+      </w:rPr>
+    </w:lvl>
+    <w:lvl w:ilvl="4" w:tplc="18090003" w:tentative="1">
+      <w:start w:val="1"/>
+      <w:numFmt w:val="bullet"/>
+      <w:lvlText w:val="o"/>
+      <w:lvlJc w:val="left"/>
+      <w:pPr>
+        <w:ind w:left="3600" w:hanging="360"/>
+      </w:pPr>
+      <w:rPr>
+        <w:rFonts w:ascii="Courier New" w:hAnsi="Courier New" w:cs="Courier New" w:hint="default"/>
+      </w:rPr>
+    </w:lvl>
+    <w:lvl w:ilvl="5" w:tplc="18090005" w:tentative="1">
+      <w:start w:val="1"/>
+      <w:numFmt w:val="bullet"/>
+      <w:lvlText w:val=""/>
+      <w:lvlJc w:val="left"/>
+      <w:pPr>
+        <w:ind w:left="4320" w:hanging="360"/>
+      </w:pPr>
+      <w:rPr>
+        <w:rFonts w:ascii="Wingdings" w:hAnsi="Wingdings" w:hint="default"/>
+      </w:rPr>
+    </w:lvl>
+    <w:lvl w:ilvl="6" w:tplc="18090001" w:tentative="1">
+      <w:start w:val="1"/>
+      <w:numFmt w:val="bullet"/>
+      <w:lvlText w:val=""/>
+      <w:lvlJc w:val="left"/>
+      <w:pPr>
+        <w:ind w:left="5040" w:hanging="360"/>
+      </w:pPr>
+      <w:rPr>
+        <w:rFonts w:ascii="Symbol" w:hAnsi="Symbol" w:hint="default"/>
+      </w:rPr>
+    </w:lvl>
+    <w:lvl w:ilvl="7" w:tplc="18090003" w:tentative="1">
+      <w:start w:val="1"/>
+      <w:numFmt w:val="bullet"/>
+      <w:lvlText w:val="o"/>
+      <w:lvlJc w:val="left"/>
+      <w:pPr>
+        <w:ind w:left="5760" w:hanging="360"/>
+      </w:pPr>
+      <w:rPr>
+        <w:rFonts w:ascii="Courier New" w:hAnsi="Courier New" w:cs="Courier New" w:hint="default"/>
+      </w:rPr>
+    </w:lvl>
+    <w:lvl w:ilvl="8" w:tplc="18090005" w:tentative="1">
+      <w:start w:val="1"/>
+      <w:numFmt w:val="bullet"/>
+      <w:lvlText w:val=""/>
+      <w:lvlJc w:val="left"/>
+      <w:pPr>
+        <w:ind w:left="6480" w:hanging="360"/>
+      </w:pPr>
+      <w:rPr>
+        <w:rFonts w:ascii="Wingdings" w:hAnsi="Wingdings" w:hint="default"/>
+      </w:rPr>
+    </w:lvl>
+  </w:abstractNum>
+  <w:abstractNum w:abstractNumId="4" w15:restartNumberingAfterBreak="0">
+    <w:nsid w:val="761A0CA4"/>
+    <w:multiLevelType w:val="multilevel"/>
+    <w:tmpl w:val="329A88C8"/>
+    <w:lvl w:ilvl="0">
+      <w:start w:val="1"/>
+      <w:numFmt w:val="decimal"/>
+      <w:lvlText w:val="%1."/>
+      <w:lvlJc w:val="left"/>
+      <w:pPr>
+        <w:tabs>
+          <w:tab w:val="num" w:pos="720"/>
+        </w:tabs>
+        <w:ind w:left="720" w:hanging="720"/>
+      </w:pPr>
+    </w:lvl>
+    <w:lvl w:ilvl="1">
+      <w:start w:val="1"/>
+      <w:numFmt w:val="decimal"/>
+      <w:lvlText w:val="%2."/>
+      <w:lvlJc w:val="left"/>
+      <w:pPr>
+        <w:tabs>
+          <w:tab w:val="num" w:pos="1440"/>
+        </w:tabs>
+        <w:ind w:left="1440" w:hanging="720"/>
+      </w:pPr>
+    </w:lvl>
+    <w:lvl w:ilvl="2">
+      <w:start w:val="1"/>
+      <w:numFmt w:val="decimal"/>
+      <w:lvlText w:val="%3."/>
+      <w:lvlJc w:val="left"/>
+      <w:pPr>
+        <w:tabs>
+          <w:tab w:val="num" w:pos="2160"/>
+        </w:tabs>
+        <w:ind w:left="2160" w:hanging="720"/>
+      </w:pPr>
+    </w:lvl>
+    <w:lvl w:ilvl="3">
+      <w:start w:val="1"/>
+      <w:numFmt w:val="decimal"/>
+      <w:lvlText w:val="%4."/>
+      <w:lvlJc w:val="left"/>
+      <w:pPr>
+        <w:tabs>
+          <w:tab w:val="num" w:pos="2880"/>
+        </w:tabs>
+        <w:ind w:left="2880" w:hanging="720"/>
+      </w:pPr>
+    </w:lvl>
+    <w:lvl w:ilvl="4">
+      <w:start w:val="1"/>
+      <w:numFmt w:val="decimal"/>
+      <w:lvlText w:val="%5."/>
+      <w:lvlJc w:val="left"/>
+      <w:pPr>
+        <w:tabs>
+          <w:tab w:val="num" w:pos="3600"/>
+        </w:tabs>
+        <w:ind w:left="3600" w:hanging="720"/>
+      </w:pPr>
+    </w:lvl>
+    <w:lvl w:ilvl="5">
+      <w:start w:val="1"/>
+      <w:numFmt w:val="decimal"/>
+      <w:lvlText w:val="%6."/>
+      <w:lvlJc w:val="left"/>
+      <w:pPr>
+        <w:tabs>
+          <w:tab w:val="num" w:pos="4320"/>
+        </w:tabs>
+        <w:ind w:left="4320" w:hanging="720"/>
+      </w:pPr>
+    </w:lvl>
+    <w:lvl w:ilvl="6">
+      <w:start w:val="1"/>
+      <w:numFmt w:val="decimal"/>
+      <w:lvlText w:val="%7."/>
+      <w:lvlJc w:val="left"/>
+      <w:pPr>
+        <w:tabs>
+          <w:tab w:val="num" w:pos="5040"/>
+        </w:tabs>
+        <w:ind w:left="5040" w:hanging="720"/>
+      </w:pPr>
+    </w:lvl>
+    <w:lvl w:ilvl="7">
+      <w:start w:val="1"/>
+      <w:numFmt w:val="decimal"/>
+      <w:lvlText w:val="%8."/>
+      <w:lvlJc w:val="left"/>
+      <w:pPr>
+        <w:tabs>
+          <w:tab w:val="num" w:pos="5760"/>
+        </w:tabs>
+        <w:ind w:left="5760" w:hanging="720"/>
+      </w:pPr>
+    </w:lvl>
+    <w:lvl w:ilvl="8">
+      <w:start w:val="1"/>
+      <w:numFmt w:val="decimal"/>
+      <w:lvlText w:val="%9."/>
+      <w:lvlJc w:val="left"/>
+      <w:pPr>
+        <w:tabs>
+          <w:tab w:val="num" w:pos="6480"/>
+        </w:tabs>
+        <w:ind w:left="6480" w:hanging="720"/>
+      </w:pPr>
+    </w:lvl>
+  </w:abstractNum>
+  <w:abstractNum w:abstractNumId="5" w15:restartNumberingAfterBreak="0">
+    <w:nsid w:val="77CF0869"/>
+    <w:multiLevelType w:val="hybridMultilevel"/>
+    <w:tmpl w:val="8F344A8E"/>
     <w:lvl w:ilvl="0" w:tplc="18090001">
       <w:start w:val="1"/>
       <w:numFmt w:val="bullet"/>
@@ -995,7 +1767,16 @@
     <w:abstractNumId w:val="0"/>
   </w:num>
   <w:num w:numId="3" w16cid:durableId="1843927933">
+    <w:abstractNumId w:val="3"/>
+  </w:num>
+  <w:num w:numId="4" w16cid:durableId="2106338438">
+    <w:abstractNumId w:val="4"/>
+  </w:num>
+  <w:num w:numId="5" w16cid:durableId="1280262052">
     <w:abstractNumId w:val="2"/>
+  </w:num>
+  <w:num w:numId="6" w16cid:durableId="2018190768">
+    <w:abstractNumId w:val="5"/>
   </w:num>
 </w:numbering>
 </file>

</xml_diff>